<commit_message>
semi-final uncommented code from the demo
</commit_message>
<xml_diff>
--- a/lab3/report.docx
+++ b/lab3/report.docx
@@ -736,54 +736,381 @@
           <w:szCs w:val="24"/>
           <w:lang w:eastAsia="en-CA"/>
         </w:rPr>
-        <w:t>. They tell the subroutine which HEX display to clear/flood/write. Using one-hot encoding to represent HEX displays allows us to OR multiple HEX displays, pass the resulting value to the subroutines, and clear/flo</w:t>
+        <w:t xml:space="preserve">. They tell the subroutine which HEX display to clear/flood/write. Using one-hot encoding to represent HEX displays allows us to OR multiple HEX displays, pass the resulting value to the subroutines, and clear/flood/write to multiple displays. </w:t>
+      </w:r>
+    </w:p>
+    <w:p>
+      <w:pPr>
+        <w:rPr>
+          <w:rFonts w:ascii="Segoe UI" w:eastAsia="Times New Roman" w:hAnsi="Segoe UI" w:cs="Segoe UI"/>
+          <w:color w:val="24292E"/>
+          <w:sz w:val="24"/>
+          <w:szCs w:val="24"/>
+          <w:lang w:eastAsia="en-CA"/>
+        </w:rPr>
+      </w:pPr>
+      <w:r>
+        <w:rPr>
+          <w:rFonts w:ascii="Segoe UI" w:eastAsia="Times New Roman" w:hAnsi="Segoe UI" w:cs="Segoe UI"/>
+          <w:color w:val="24292E"/>
+          <w:sz w:val="24"/>
+          <w:szCs w:val="24"/>
+          <w:lang w:eastAsia="en-CA"/>
+        </w:rPr>
+        <w:t xml:space="preserve">The files </w:t>
+      </w:r>
+      <w:proofErr w:type="spellStart"/>
+      <w:r>
+        <w:rPr>
+          <w:rFonts w:ascii="Segoe UI" w:eastAsia="Times New Roman" w:hAnsi="Segoe UI" w:cs="Segoe UI"/>
+          <w:color w:val="24292E"/>
+          <w:sz w:val="24"/>
+          <w:szCs w:val="24"/>
+          <w:lang w:eastAsia="en-CA"/>
+        </w:rPr>
+        <w:t>HEX_displays.s</w:t>
+      </w:r>
+      <w:proofErr w:type="spellEnd"/>
+      <w:r>
+        <w:rPr>
+          <w:rFonts w:ascii="Segoe UI" w:eastAsia="Times New Roman" w:hAnsi="Segoe UI" w:cs="Segoe UI"/>
+          <w:color w:val="24292E"/>
+          <w:sz w:val="24"/>
+          <w:szCs w:val="24"/>
+          <w:lang w:eastAsia="en-CA"/>
+        </w:rPr>
+        <w:t xml:space="preserve"> implements the clear, flood, and write functions in assembly. </w:t>
+      </w:r>
+    </w:p>
+    <w:p>
+      <w:pPr>
+        <w:rPr>
+          <w:rFonts w:ascii="Segoe UI" w:eastAsia="Times New Roman" w:hAnsi="Segoe UI" w:cs="Segoe UI"/>
+          <w:color w:val="24292E"/>
+          <w:sz w:val="24"/>
+          <w:szCs w:val="24"/>
+          <w:lang w:eastAsia="en-CA"/>
+        </w:rPr>
+      </w:pPr>
+      <w:r>
+        <w:rPr>
+          <w:noProof/>
+          <w:lang w:eastAsia="en-CA"/>
+        </w:rPr>
+        <w:drawing>
+          <wp:anchor distT="0" distB="0" distL="114300" distR="114300" simplePos="0" relativeHeight="251659264" behindDoc="0" locked="0" layoutInCell="1" allowOverlap="1">
+            <wp:simplePos x="0" y="0"/>
+            <wp:positionH relativeFrom="margin">
+              <wp:posOffset>-230201</wp:posOffset>
+            </wp:positionH>
+            <wp:positionV relativeFrom="paragraph">
+              <wp:posOffset>962356</wp:posOffset>
+            </wp:positionV>
+            <wp:extent cx="4324350" cy="2145030"/>
+            <wp:effectExtent l="0" t="0" r="0" b="7620"/>
+            <wp:wrapThrough wrapText="bothSides">
+              <wp:wrapPolygon edited="0">
+                <wp:start x="0" y="0"/>
+                <wp:lineTo x="0" y="21485"/>
+                <wp:lineTo x="21505" y="21485"/>
+                <wp:lineTo x="21505" y="0"/>
+                <wp:lineTo x="0" y="0"/>
+              </wp:wrapPolygon>
+            </wp:wrapThrough>
+            <wp:docPr id="3" name="Picture 3"/>
+            <wp:cNvGraphicFramePr>
+              <a:graphicFrameLocks xmlns:a="http://schemas.openxmlformats.org/drawingml/2006/main" noChangeAspect="1"/>
+            </wp:cNvGraphicFramePr>
+            <a:graphic xmlns:a="http://schemas.openxmlformats.org/drawingml/2006/main">
+              <a:graphicData uri="http://schemas.openxmlformats.org/drawingml/2006/picture">
+                <pic:pic xmlns:pic="http://schemas.openxmlformats.org/drawingml/2006/picture">
+                  <pic:nvPicPr>
+                    <pic:cNvPr id="1" name=""/>
+                    <pic:cNvPicPr/>
+                  </pic:nvPicPr>
+                  <pic:blipFill>
+                    <a:blip r:embed="rId6">
+                      <a:extLst>
+                        <a:ext uri="{28A0092B-C50C-407E-A947-70E740481C1C}">
+                          <a14:useLocalDpi xmlns:a14="http://schemas.microsoft.com/office/drawing/2010/main" val="0"/>
+                        </a:ext>
+                      </a:extLst>
+                    </a:blip>
+                    <a:stretch>
+                      <a:fillRect/>
+                    </a:stretch>
+                  </pic:blipFill>
+                  <pic:spPr>
+                    <a:xfrm>
+                      <a:off x="0" y="0"/>
+                      <a:ext cx="4324350" cy="2145030"/>
+                    </a:xfrm>
+                    <a:prstGeom prst="rect">
+                      <a:avLst/>
+                    </a:prstGeom>
+                  </pic:spPr>
+                </pic:pic>
+              </a:graphicData>
+            </a:graphic>
+            <wp14:sizeRelH relativeFrom="margin">
+              <wp14:pctWidth>0</wp14:pctWidth>
+            </wp14:sizeRelH>
+            <wp14:sizeRelV relativeFrom="margin">
+              <wp14:pctHeight>0</wp14:pctHeight>
+            </wp14:sizeRelV>
+          </wp:anchor>
+        </w:drawing>
+      </w:r>
+      <w:r>
+        <w:rPr>
+          <w:rFonts w:ascii="Segoe UI" w:eastAsia="Times New Roman" w:hAnsi="Segoe UI" w:cs="Segoe UI"/>
+          <w:color w:val="24292E"/>
+          <w:sz w:val="24"/>
+          <w:szCs w:val="24"/>
+          <w:lang w:eastAsia="en-CA"/>
+        </w:rPr>
+        <w:t>To implement the “clear” subroutine, one first need to determine from the input which HEX display</w:t>
+      </w:r>
+      <w:r>
+        <w:rPr>
+          <w:rFonts w:ascii="Segoe UI" w:eastAsia="Times New Roman" w:hAnsi="Segoe UI" w:cs="Segoe UI"/>
+          <w:color w:val="24292E"/>
+          <w:sz w:val="24"/>
+          <w:szCs w:val="24"/>
+          <w:lang w:eastAsia="en-CA"/>
+        </w:rPr>
+        <w:t>(s)</w:t>
+      </w:r>
+      <w:r>
+        <w:rPr>
+          <w:rFonts w:ascii="Segoe UI" w:eastAsia="Times New Roman" w:hAnsi="Segoe UI" w:cs="Segoe UI"/>
+          <w:color w:val="24292E"/>
+          <w:sz w:val="24"/>
+          <w:szCs w:val="24"/>
+          <w:lang w:eastAsia="en-CA"/>
+        </w:rPr>
+        <w:t xml:space="preserve"> needs to be manipulated. Then, the correct memory address to write to must be chosen. Then, the correct bits in the memory address must be all set to zero. The bit locations and the address for HEX displays are shown below:</w:t>
+      </w:r>
+    </w:p>
+    <w:p>
+      <w:pPr>
+        <w:rPr>
+          <w:rFonts w:ascii="Segoe UI" w:eastAsia="Times New Roman" w:hAnsi="Segoe UI" w:cs="Segoe UI"/>
+          <w:color w:val="24292E"/>
+          <w:sz w:val="24"/>
+          <w:szCs w:val="24"/>
+          <w:lang w:eastAsia="en-CA"/>
+        </w:rPr>
+      </w:pPr>
+      <w:r>
+        <w:rPr>
+          <w:rFonts w:ascii="Segoe UI" w:eastAsia="Times New Roman" w:hAnsi="Segoe UI" w:cs="Segoe UI"/>
+          <w:color w:val="24292E"/>
+          <w:sz w:val="24"/>
+          <w:szCs w:val="24"/>
+          <w:lang w:eastAsia="en-CA"/>
+        </w:rPr>
+        <w:t xml:space="preserve">Since the input is a combination of one-hot encodings, and since action on multiple register is required, we used a loop in the subroutine to iterate through the different bits of the input. If the bit is 1, we clear the corresponding HEX display. We used simple branching to determine the correct memory address. We noticed that each time we are required to clear 7 bits, so we stored the number 127 (“1111111” in binary) in register R1 as a mask. </w:t>
+      </w:r>
+      <w:r>
+        <w:rPr>
+          <w:rFonts w:ascii="Segoe UI" w:eastAsia="Times New Roman" w:hAnsi="Segoe UI" w:cs="Segoe UI"/>
+          <w:color w:val="24292E"/>
+          <w:sz w:val="24"/>
+          <w:szCs w:val="24"/>
+          <w:lang w:eastAsia="en-CA"/>
+        </w:rPr>
+        <w:t>To clear HEX0, for example, we simply “bit clear” the data register value with the mask</w:t>
+      </w:r>
+      <w:r>
+        <w:rPr>
+          <w:rFonts w:ascii="Segoe UI" w:eastAsia="Times New Roman" w:hAnsi="Segoe UI" w:cs="Segoe UI"/>
+          <w:color w:val="24292E"/>
+          <w:sz w:val="24"/>
+          <w:szCs w:val="24"/>
+          <w:lang w:eastAsia="en-CA"/>
+        </w:rPr>
+        <w:t xml:space="preserve"> and write the value back</w:t>
+      </w:r>
+      <w:r>
+        <w:rPr>
+          <w:rFonts w:ascii="Segoe UI" w:eastAsia="Times New Roman" w:hAnsi="Segoe UI" w:cs="Segoe UI"/>
+          <w:color w:val="24292E"/>
+          <w:sz w:val="24"/>
+          <w:szCs w:val="24"/>
+          <w:lang w:eastAsia="en-CA"/>
+        </w:rPr>
+        <w:t xml:space="preserve">. </w:t>
+      </w:r>
+      <w:r>
+        <w:rPr>
+          <w:rFonts w:ascii="Segoe UI" w:eastAsia="Times New Roman" w:hAnsi="Segoe UI" w:cs="Segoe UI"/>
+          <w:color w:val="24292E"/>
+          <w:sz w:val="24"/>
+          <w:szCs w:val="24"/>
+          <w:lang w:eastAsia="en-CA"/>
+        </w:rPr>
+        <w:t>We found that a simple method t</w:t>
+      </w:r>
+      <w:r>
+        <w:rPr>
+          <w:rFonts w:ascii="Segoe UI" w:eastAsia="Times New Roman" w:hAnsi="Segoe UI" w:cs="Segoe UI"/>
+          <w:color w:val="24292E"/>
+          <w:sz w:val="24"/>
+          <w:szCs w:val="24"/>
+          <w:lang w:eastAsia="en-CA"/>
+        </w:rPr>
+        <w:t>o determine the correct bits to manipulate</w:t>
+      </w:r>
+      <w:r>
+        <w:rPr>
+          <w:rFonts w:ascii="Segoe UI" w:eastAsia="Times New Roman" w:hAnsi="Segoe UI" w:cs="Segoe UI"/>
+          <w:color w:val="24292E"/>
+          <w:sz w:val="24"/>
+          <w:szCs w:val="24"/>
+          <w:lang w:eastAsia="en-CA"/>
+        </w:rPr>
+        <w:t xml:space="preserve"> for subsequent HEX displays</w:t>
+      </w:r>
+      <w:r>
+        <w:rPr>
+          <w:rFonts w:ascii="Segoe UI" w:eastAsia="Times New Roman" w:hAnsi="Segoe UI" w:cs="Segoe UI"/>
+          <w:color w:val="24292E"/>
+          <w:sz w:val="24"/>
+          <w:szCs w:val="24"/>
+          <w:lang w:eastAsia="en-CA"/>
+        </w:rPr>
+        <w:t xml:space="preserve"> involved rotating the mask 8 bits to the left for each subsequent register. Therefore, after each HEX display is looped through, we rotate the mask. </w:t>
+      </w:r>
+    </w:p>
+    <w:p>
+      <w:pPr>
+        <w:rPr>
+          <w:rFonts w:ascii="Segoe UI" w:eastAsia="Times New Roman" w:hAnsi="Segoe UI" w:cs="Segoe UI"/>
+          <w:color w:val="24292E"/>
+          <w:sz w:val="24"/>
+          <w:szCs w:val="24"/>
+          <w:lang w:eastAsia="en-CA"/>
+        </w:rPr>
+      </w:pPr>
+      <w:r>
+        <w:rPr>
+          <w:rFonts w:ascii="Segoe UI" w:eastAsia="Times New Roman" w:hAnsi="Segoe UI" w:cs="Segoe UI"/>
+          <w:color w:val="24292E"/>
+          <w:sz w:val="24"/>
+          <w:szCs w:val="24"/>
+          <w:lang w:eastAsia="en-CA"/>
+        </w:rPr>
+        <w:lastRenderedPageBreak/>
+        <w:t>The code for the “flood” subroutine</w:t>
+      </w:r>
+      <w:r>
+        <w:rPr>
+          <w:rFonts w:ascii="Segoe UI" w:eastAsia="Times New Roman" w:hAnsi="Segoe UI" w:cs="Segoe UI"/>
+          <w:color w:val="24292E"/>
+          <w:sz w:val="24"/>
+          <w:szCs w:val="24"/>
+          <w:lang w:eastAsia="en-CA"/>
+        </w:rPr>
+        <w:t>, designed to light all segments of the display</w:t>
+      </w:r>
+      <w:proofErr w:type="gramStart"/>
+      <w:r>
+        <w:rPr>
+          <w:rFonts w:ascii="Segoe UI" w:eastAsia="Times New Roman" w:hAnsi="Segoe UI" w:cs="Segoe UI"/>
+          <w:color w:val="24292E"/>
+          <w:sz w:val="24"/>
+          <w:szCs w:val="24"/>
+          <w:lang w:eastAsia="en-CA"/>
+        </w:rPr>
+        <w:t xml:space="preserve">, </w:t>
+      </w:r>
+      <w:r>
+        <w:rPr>
+          <w:rFonts w:ascii="Segoe UI" w:eastAsia="Times New Roman" w:hAnsi="Segoe UI" w:cs="Segoe UI"/>
+          <w:color w:val="24292E"/>
+          <w:sz w:val="24"/>
+          <w:szCs w:val="24"/>
+          <w:lang w:eastAsia="en-CA"/>
+        </w:rPr>
+        <w:t xml:space="preserve"> was</w:t>
+      </w:r>
+      <w:proofErr w:type="gramEnd"/>
+      <w:r>
+        <w:rPr>
+          <w:rFonts w:ascii="Segoe UI" w:eastAsia="Times New Roman" w:hAnsi="Segoe UI" w:cs="Segoe UI"/>
+          <w:color w:val="24292E"/>
+          <w:sz w:val="24"/>
+          <w:szCs w:val="24"/>
+          <w:lang w:eastAsia="en-CA"/>
+        </w:rPr>
+        <w:t xml:space="preserve"> identical to the “clear” subroutine, except we “bitwise or” the data register value with the mask, instead of “bitwise clear.”</w:t>
+      </w:r>
+    </w:p>
+    <w:p>
+      <w:pPr>
+        <w:rPr>
+          <w:rFonts w:ascii="Segoe UI" w:eastAsia="Times New Roman" w:hAnsi="Segoe UI" w:cs="Segoe UI"/>
+          <w:color w:val="24292E"/>
+          <w:sz w:val="24"/>
+          <w:szCs w:val="24"/>
+          <w:lang w:eastAsia="en-CA"/>
+        </w:rPr>
+      </w:pPr>
+      <w:r>
+        <w:rPr>
+          <w:rFonts w:ascii="Segoe UI" w:eastAsia="Times New Roman" w:hAnsi="Segoe UI" w:cs="Segoe UI"/>
+          <w:color w:val="24292E"/>
+          <w:sz w:val="24"/>
+          <w:szCs w:val="24"/>
+          <w:lang w:eastAsia="en-CA"/>
+        </w:rPr>
+        <w:t>The “</w:t>
+      </w:r>
+      <w:proofErr w:type="spellStart"/>
+      <w:r>
+        <w:rPr>
+          <w:rFonts w:ascii="Segoe UI" w:eastAsia="Times New Roman" w:hAnsi="Segoe UI" w:cs="Segoe UI"/>
+          <w:color w:val="24292E"/>
+          <w:sz w:val="24"/>
+          <w:szCs w:val="24"/>
+          <w:lang w:eastAsia="en-CA"/>
+        </w:rPr>
+        <w:t>HEX_write_ASM</w:t>
+      </w:r>
+      <w:proofErr w:type="spellEnd"/>
+      <w:r>
+        <w:rPr>
+          <w:rFonts w:ascii="Segoe UI" w:eastAsia="Times New Roman" w:hAnsi="Segoe UI" w:cs="Segoe UI"/>
+          <w:color w:val="24292E"/>
+          <w:sz w:val="24"/>
+          <w:szCs w:val="24"/>
+          <w:lang w:eastAsia="en-CA"/>
+        </w:rPr>
+        <w:t xml:space="preserve">” subroutine takes in an integer in the range of 0-15 and displays the </w:t>
+      </w:r>
+      <w:r>
+        <w:rPr>
+          <w:rFonts w:ascii="Segoe UI" w:eastAsia="Times New Roman" w:hAnsi="Segoe UI" w:cs="Segoe UI"/>
+          <w:color w:val="24292E"/>
+          <w:sz w:val="24"/>
+          <w:szCs w:val="24"/>
+          <w:lang w:eastAsia="en-CA"/>
+        </w:rPr>
+        <w:t>hexadecimal character corresponding</w:t>
+      </w:r>
+      <w:r>
+        <w:rPr>
+          <w:rFonts w:ascii="Segoe UI" w:eastAsia="Times New Roman" w:hAnsi="Segoe UI" w:cs="Segoe UI"/>
+          <w:color w:val="24292E"/>
+          <w:sz w:val="24"/>
+          <w:szCs w:val="24"/>
+          <w:lang w:eastAsia="en-CA"/>
+        </w:rPr>
+        <w:t xml:space="preserve"> to it. This subroutine assumes the display has already been cleared. We replace the mask of 127 with the appropriate seven-segment configuration of each integer. </w:t>
       </w:r>
       <w:bookmarkStart w:id="0" w:name="_GoBack"/>
       <w:bookmarkEnd w:id="0"/>
-      <w:r>
-        <w:rPr>
-          <w:rFonts w:ascii="Segoe UI" w:eastAsia="Times New Roman" w:hAnsi="Segoe UI" w:cs="Segoe UI"/>
-          <w:color w:val="24292E"/>
-          <w:sz w:val="24"/>
-          <w:szCs w:val="24"/>
-          <w:lang w:eastAsia="en-CA"/>
-        </w:rPr>
-        <w:t xml:space="preserve">od/write to multiple displays. </w:t>
-      </w:r>
-    </w:p>
-    <w:p>
-      <w:r>
-        <w:rPr>
-          <w:rFonts w:ascii="Segoe UI" w:eastAsia="Times New Roman" w:hAnsi="Segoe UI" w:cs="Segoe UI"/>
-          <w:color w:val="24292E"/>
-          <w:sz w:val="24"/>
-          <w:szCs w:val="24"/>
-          <w:lang w:eastAsia="en-CA"/>
-        </w:rPr>
-        <w:t xml:space="preserve">The files </w:t>
-      </w:r>
-      <w:proofErr w:type="spellStart"/>
-      <w:r>
-        <w:rPr>
-          <w:rFonts w:ascii="Segoe UI" w:eastAsia="Times New Roman" w:hAnsi="Segoe UI" w:cs="Segoe UI"/>
-          <w:color w:val="24292E"/>
-          <w:sz w:val="24"/>
-          <w:szCs w:val="24"/>
-          <w:lang w:eastAsia="en-CA"/>
-        </w:rPr>
-        <w:t>HEX_displays.s</w:t>
-      </w:r>
-      <w:proofErr w:type="spellEnd"/>
-      <w:r>
-        <w:rPr>
-          <w:rFonts w:ascii="Segoe UI" w:eastAsia="Times New Roman" w:hAnsi="Segoe UI" w:cs="Segoe UI"/>
-          <w:color w:val="24292E"/>
-          <w:sz w:val="24"/>
-          <w:szCs w:val="24"/>
-          <w:lang w:eastAsia="en-CA"/>
-        </w:rPr>
-        <w:t xml:space="preserve"> implements the clear, flood, and write functions in assembly. </w:t>
-      </w:r>
     </w:p>
     <w:sectPr>
       <w:pgSz w:w="12240" w:h="15840"/>

</xml_diff>